<commit_message>
Tercer commit Fanny, fase 4
</commit_message>
<xml_diff>
--- a/Documentacion/EL MÉTODO DE DISEÑO EN INGENIERÍA.docx
+++ b/Documentacion/EL MÉTODO DE DISEÑO EN INGENIERÍA.docx
@@ -2569,6 +2569,750 @@
     </w:p>
     <w:p>
       <w:pPr>
+        <w:rPr>
+          <w:rFonts w:ascii="Times New Roman" w:eastAsia="Times New Roman" w:hAnsi="Times New Roman" w:cs="Times New Roman"/>
+          <w:color w:val="000000"/>
+          <w:kern w:val="0"/>
+          <w:sz w:val="24"/>
+          <w:szCs w:val="24"/>
+          <w:lang w:eastAsia="es-CO"/>
+          <w14:ligatures w14:val="none"/>
+        </w:rPr>
+      </w:pPr>
+    </w:p>
+    <w:p>
+      <w:pPr>
+        <w:rPr>
+          <w:rFonts w:ascii="Times New Roman" w:eastAsia="Times New Roman" w:hAnsi="Times New Roman" w:cs="Times New Roman"/>
+          <w:color w:val="000000"/>
+          <w:kern w:val="0"/>
+          <w:sz w:val="24"/>
+          <w:szCs w:val="24"/>
+          <w:lang w:eastAsia="es-CO"/>
+          <w14:ligatures w14:val="none"/>
+        </w:rPr>
+      </w:pPr>
+    </w:p>
+    <w:p>
+      <w:pPr>
+        <w:rPr>
+          <w:rFonts w:ascii="Times New Roman" w:eastAsia="Times New Roman" w:hAnsi="Times New Roman" w:cs="Times New Roman"/>
+          <w:color w:val="000000"/>
+          <w:kern w:val="0"/>
+          <w:sz w:val="24"/>
+          <w:szCs w:val="24"/>
+          <w:lang w:val="es-MX" w:eastAsia="es-CO"/>
+          <w14:ligatures w14:val="none"/>
+        </w:rPr>
+      </w:pPr>
+      <w:r>
+        <w:rPr>
+          <w:rFonts w:ascii="Times New Roman" w:eastAsia="Times New Roman" w:hAnsi="Times New Roman" w:cs="Times New Roman"/>
+          <w:b/>
+          <w:bCs/>
+          <w:color w:val="000000"/>
+          <w:kern w:val="0"/>
+          <w:sz w:val="24"/>
+          <w:szCs w:val="24"/>
+          <w:lang w:val="es-MX" w:eastAsia="es-CO"/>
+          <w14:ligatures w14:val="none"/>
+        </w:rPr>
+        <w:t>FASE 4: TRANSICIÓN DE LAS IDEAS A LOS DISEÑOS PRELIMINARES</w:t>
+      </w:r>
+    </w:p>
+    <w:p>
+      <w:pPr>
+        <w:rPr>
+          <w:rFonts w:ascii="Times New Roman" w:eastAsia="Times New Roman" w:hAnsi="Times New Roman" w:cs="Times New Roman"/>
+          <w:color w:val="000000"/>
+          <w:kern w:val="0"/>
+          <w:sz w:val="24"/>
+          <w:szCs w:val="24"/>
+          <w:lang w:val="es-MX" w:eastAsia="es-CO"/>
+          <w14:ligatures w14:val="none"/>
+        </w:rPr>
+      </w:pPr>
+      <w:r>
+        <w:rPr>
+          <w:rFonts w:ascii="Times New Roman" w:eastAsia="Times New Roman" w:hAnsi="Times New Roman" w:cs="Times New Roman"/>
+          <w:b/>
+          <w:bCs/>
+          <w:color w:val="000000"/>
+          <w:kern w:val="0"/>
+          <w:sz w:val="24"/>
+          <w:szCs w:val="24"/>
+          <w:lang w:val="es-MX" w:eastAsia="es-CO"/>
+          <w14:ligatures w14:val="none"/>
+        </w:rPr>
+        <w:t> </w:t>
+      </w:r>
+    </w:p>
+    <w:p>
+      <w:pPr>
+        <w:rPr>
+          <w:rFonts w:ascii="Times New Roman" w:eastAsia="Times New Roman" w:hAnsi="Times New Roman" w:cs="Times New Roman"/>
+          <w:color w:val="000000"/>
+          <w:kern w:val="0"/>
+          <w:sz w:val="24"/>
+          <w:szCs w:val="24"/>
+          <w:lang w:val="es-MX" w:eastAsia="es-CO"/>
+          <w14:ligatures w14:val="none"/>
+        </w:rPr>
+      </w:pPr>
+      <w:r>
+        <w:rPr>
+          <w:rFonts w:ascii="Times New Roman" w:eastAsia="Times New Roman" w:hAnsi="Times New Roman" w:cs="Times New Roman"/>
+          <w:color w:val="000000"/>
+          <w:kern w:val="0"/>
+          <w:sz w:val="24"/>
+          <w:szCs w:val="24"/>
+          <w:lang w:val="es-MX" w:eastAsia="es-CO"/>
+          <w14:ligatures w14:val="none"/>
+        </w:rPr>
+        <w:t>En esta fase, se llevarán a cabo los diseños preliminares del Sistema de Gestión de Tareas y Recordatorios, basándonos en las soluciones creativas identificadas en la Fase 3:</w:t>
+      </w:r>
+    </w:p>
+    <w:p>
+      <w:pPr>
+        <w:rPr>
+          <w:rFonts w:ascii="Times New Roman" w:eastAsia="Times New Roman" w:hAnsi="Times New Roman" w:cs="Times New Roman"/>
+          <w:color w:val="000000"/>
+          <w:kern w:val="0"/>
+          <w:sz w:val="24"/>
+          <w:szCs w:val="24"/>
+          <w:lang w:val="es-MX" w:eastAsia="es-CO"/>
+          <w14:ligatures w14:val="none"/>
+        </w:rPr>
+      </w:pPr>
+      <w:r>
+        <w:rPr>
+          <w:rFonts w:ascii="Times New Roman" w:eastAsia="Times New Roman" w:hAnsi="Times New Roman" w:cs="Times New Roman"/>
+          <w:color w:val="000000"/>
+          <w:kern w:val="0"/>
+          <w:sz w:val="24"/>
+          <w:szCs w:val="24"/>
+          <w:lang w:val="es-MX" w:eastAsia="es-CO"/>
+          <w14:ligatures w14:val="none"/>
+        </w:rPr>
+        <w:t> </w:t>
+      </w:r>
+    </w:p>
+    <w:p>
+      <w:pPr>
+        <w:rPr>
+          <w:rFonts w:ascii="Times New Roman" w:eastAsia="Times New Roman" w:hAnsi="Times New Roman" w:cs="Times New Roman"/>
+          <w:color w:val="000000"/>
+          <w:kern w:val="0"/>
+          <w:sz w:val="24"/>
+          <w:szCs w:val="24"/>
+          <w:lang w:val="es-MX" w:eastAsia="es-CO"/>
+          <w14:ligatures w14:val="none"/>
+        </w:rPr>
+      </w:pPr>
+      <w:r>
+        <w:rPr>
+          <w:rFonts w:ascii="Times New Roman" w:eastAsia="Times New Roman" w:hAnsi="Times New Roman" w:cs="Times New Roman"/>
+          <w:b/>
+          <w:bCs/>
+          <w:color w:val="000000"/>
+          <w:kern w:val="0"/>
+          <w:sz w:val="24"/>
+          <w:szCs w:val="24"/>
+          <w:lang w:val="es-MX" w:eastAsia="es-CO"/>
+          <w14:ligatures w14:val="none"/>
+        </w:rPr>
+        <w:lastRenderedPageBreak/>
+        <w:t>Diseño de la Interfaz de Usuario (UI):</w:t>
+      </w:r>
+    </w:p>
+    <w:p>
+      <w:pPr>
+        <w:numPr>
+          <w:ilvl w:val="0"/>
+          <w:numId w:val="4"/>
+        </w:numPr>
+        <w:rPr>
+          <w:rFonts w:ascii="Times New Roman" w:eastAsia="Times New Roman" w:hAnsi="Times New Roman" w:cs="Times New Roman"/>
+          <w:color w:val="000000"/>
+          <w:kern w:val="0"/>
+          <w:sz w:val="24"/>
+          <w:szCs w:val="24"/>
+          <w:lang w:val="es-MX" w:eastAsia="es-CO"/>
+          <w14:ligatures w14:val="none"/>
+        </w:rPr>
+      </w:pPr>
+      <w:r>
+        <w:rPr>
+          <w:rFonts w:ascii="Times New Roman" w:eastAsia="Times New Roman" w:hAnsi="Times New Roman" w:cs="Times New Roman"/>
+          <w:color w:val="000000"/>
+          <w:kern w:val="0"/>
+          <w:sz w:val="24"/>
+          <w:szCs w:val="24"/>
+          <w:lang w:val="es-MX" w:eastAsia="es-CO"/>
+          <w14:ligatures w14:val="none"/>
+        </w:rPr>
+        <w:t>Diseñar una interfaz de usuario intuitiva y atractiva que permita a los usuarios agregar, modificar y eliminar tareas y recordatorios de manera eficiente.</w:t>
+      </w:r>
+    </w:p>
+    <w:p>
+      <w:pPr>
+        <w:numPr>
+          <w:ilvl w:val="0"/>
+          <w:numId w:val="4"/>
+        </w:numPr>
+        <w:rPr>
+          <w:rFonts w:ascii="Times New Roman" w:eastAsia="Times New Roman" w:hAnsi="Times New Roman" w:cs="Times New Roman"/>
+          <w:color w:val="000000"/>
+          <w:kern w:val="0"/>
+          <w:sz w:val="24"/>
+          <w:szCs w:val="24"/>
+          <w:lang w:val="es-MX" w:eastAsia="es-CO"/>
+          <w14:ligatures w14:val="none"/>
+        </w:rPr>
+      </w:pPr>
+      <w:r>
+        <w:rPr>
+          <w:rFonts w:ascii="Times New Roman" w:eastAsia="Times New Roman" w:hAnsi="Times New Roman" w:cs="Times New Roman"/>
+          <w:color w:val="000000"/>
+          <w:kern w:val="0"/>
+          <w:sz w:val="24"/>
+          <w:szCs w:val="24"/>
+          <w:lang w:val="es-MX" w:eastAsia="es-CO"/>
+          <w14:ligatures w14:val="none"/>
+        </w:rPr>
+        <w:t>La interfaz de usuario mostrará una lista de todas las tareas y recordatorios, ordenados por fecha límite o prioridad, como se especificó en la Fase 3.</w:t>
+      </w:r>
+    </w:p>
+    <w:p>
+      <w:pPr>
+        <w:numPr>
+          <w:ilvl w:val="0"/>
+          <w:numId w:val="4"/>
+        </w:numPr>
+        <w:rPr>
+          <w:rFonts w:ascii="Times New Roman" w:eastAsia="Times New Roman" w:hAnsi="Times New Roman" w:cs="Times New Roman"/>
+          <w:color w:val="000000"/>
+          <w:kern w:val="0"/>
+          <w:sz w:val="24"/>
+          <w:szCs w:val="24"/>
+          <w:lang w:val="es-MX" w:eastAsia="es-CO"/>
+          <w14:ligatures w14:val="none"/>
+        </w:rPr>
+      </w:pPr>
+      <w:r>
+        <w:rPr>
+          <w:rFonts w:ascii="Times New Roman" w:eastAsia="Times New Roman" w:hAnsi="Times New Roman" w:cs="Times New Roman"/>
+          <w:color w:val="000000"/>
+          <w:kern w:val="0"/>
+          <w:sz w:val="24"/>
+          <w:szCs w:val="24"/>
+          <w:lang w:val="es-MX" w:eastAsia="es-CO"/>
+          <w14:ligatures w14:val="none"/>
+        </w:rPr>
+        <w:t>Se implementará la funcionalidad de ordenar utilizando el algoritmo de heapsort.</w:t>
+      </w:r>
+    </w:p>
+    <w:p>
+      <w:pPr>
+        <w:rPr>
+          <w:rFonts w:ascii="Times New Roman" w:eastAsia="Times New Roman" w:hAnsi="Times New Roman" w:cs="Times New Roman"/>
+          <w:color w:val="000000"/>
+          <w:kern w:val="0"/>
+          <w:sz w:val="24"/>
+          <w:szCs w:val="24"/>
+          <w:lang w:val="es-MX" w:eastAsia="es-CO"/>
+          <w14:ligatures w14:val="none"/>
+        </w:rPr>
+      </w:pPr>
+      <w:r>
+        <w:rPr>
+          <w:rFonts w:ascii="Times New Roman" w:eastAsia="Times New Roman" w:hAnsi="Times New Roman" w:cs="Times New Roman"/>
+          <w:b/>
+          <w:bCs/>
+          <w:color w:val="000000"/>
+          <w:kern w:val="0"/>
+          <w:sz w:val="24"/>
+          <w:szCs w:val="24"/>
+          <w:lang w:val="es-MX" w:eastAsia="es-CO"/>
+          <w14:ligatures w14:val="none"/>
+        </w:rPr>
+        <w:t>Gestión de Prioridades:</w:t>
+      </w:r>
+    </w:p>
+    <w:p>
+      <w:pPr>
+        <w:numPr>
+          <w:ilvl w:val="0"/>
+          <w:numId w:val="5"/>
+        </w:numPr>
+        <w:rPr>
+          <w:rFonts w:ascii="Times New Roman" w:eastAsia="Times New Roman" w:hAnsi="Times New Roman" w:cs="Times New Roman"/>
+          <w:color w:val="000000"/>
+          <w:kern w:val="0"/>
+          <w:sz w:val="24"/>
+          <w:szCs w:val="24"/>
+          <w:lang w:val="es-MX" w:eastAsia="es-CO"/>
+          <w14:ligatures w14:val="none"/>
+        </w:rPr>
+      </w:pPr>
+      <w:r>
+        <w:rPr>
+          <w:rFonts w:ascii="Times New Roman" w:eastAsia="Times New Roman" w:hAnsi="Times New Roman" w:cs="Times New Roman"/>
+          <w:color w:val="000000"/>
+          <w:kern w:val="0"/>
+          <w:sz w:val="24"/>
+          <w:szCs w:val="24"/>
+          <w:lang w:val="es-MX" w:eastAsia="es-CO"/>
+          <w14:ligatures w14:val="none"/>
+        </w:rPr>
+        <w:t>Crear dos categorías para las tareas: "Prioritaria" y "No prioritaria", como se propuso en la Fase 3.</w:t>
+      </w:r>
+    </w:p>
+    <w:p>
+      <w:pPr>
+        <w:numPr>
+          <w:ilvl w:val="0"/>
+          <w:numId w:val="5"/>
+        </w:numPr>
+        <w:rPr>
+          <w:rFonts w:ascii="Times New Roman" w:eastAsia="Times New Roman" w:hAnsi="Times New Roman" w:cs="Times New Roman"/>
+          <w:color w:val="000000"/>
+          <w:kern w:val="0"/>
+          <w:sz w:val="24"/>
+          <w:szCs w:val="24"/>
+          <w:lang w:val="es-MX" w:eastAsia="es-CO"/>
+          <w14:ligatures w14:val="none"/>
+        </w:rPr>
+      </w:pPr>
+      <w:r>
+        <w:rPr>
+          <w:rFonts w:ascii="Times New Roman" w:eastAsia="Times New Roman" w:hAnsi="Times New Roman" w:cs="Times New Roman"/>
+          <w:color w:val="000000"/>
+          <w:kern w:val="0"/>
+          <w:sz w:val="24"/>
+          <w:szCs w:val="24"/>
+          <w:lang w:val="es-MX" w:eastAsia="es-CO"/>
+          <w14:ligatures w14:val="none"/>
+        </w:rPr>
+        <w:t>Implementar una cola de prioridades para organizar las tareas prioritarias según su nivel de importancia, como se detalló en la Fase 3.</w:t>
+      </w:r>
+    </w:p>
+    <w:p>
+      <w:pPr>
+        <w:numPr>
+          <w:ilvl w:val="0"/>
+          <w:numId w:val="5"/>
+        </w:numPr>
+        <w:rPr>
+          <w:rFonts w:ascii="Times New Roman" w:eastAsia="Times New Roman" w:hAnsi="Times New Roman" w:cs="Times New Roman"/>
+          <w:color w:val="000000"/>
+          <w:kern w:val="0"/>
+          <w:sz w:val="24"/>
+          <w:szCs w:val="24"/>
+          <w:lang w:val="es-MX" w:eastAsia="es-CO"/>
+          <w14:ligatures w14:val="none"/>
+        </w:rPr>
+      </w:pPr>
+      <w:r>
+        <w:rPr>
+          <w:rFonts w:ascii="Times New Roman" w:eastAsia="Times New Roman" w:hAnsi="Times New Roman" w:cs="Times New Roman"/>
+          <w:color w:val="000000"/>
+          <w:kern w:val="0"/>
+          <w:sz w:val="24"/>
+          <w:szCs w:val="24"/>
+          <w:lang w:val="es-MX" w:eastAsia="es-CO"/>
+          <w14:ligatures w14:val="none"/>
+        </w:rPr>
+        <w:t>Diseñar una categoría de tareas no prioritarias que se gestionarán en base a su orden de llegada (FIFO), siguiendo el enfoque definido en la Fase 3.</w:t>
+      </w:r>
+    </w:p>
+    <w:p>
+      <w:pPr>
+        <w:rPr>
+          <w:rFonts w:ascii="Times New Roman" w:eastAsia="Times New Roman" w:hAnsi="Times New Roman" w:cs="Times New Roman"/>
+          <w:color w:val="000000"/>
+          <w:kern w:val="0"/>
+          <w:sz w:val="24"/>
+          <w:szCs w:val="24"/>
+          <w:lang w:val="es-MX" w:eastAsia="es-CO"/>
+          <w14:ligatures w14:val="none"/>
+        </w:rPr>
+      </w:pPr>
+      <w:r>
+        <w:rPr>
+          <w:rFonts w:ascii="Times New Roman" w:eastAsia="Times New Roman" w:hAnsi="Times New Roman" w:cs="Times New Roman"/>
+          <w:b/>
+          <w:bCs/>
+          <w:color w:val="000000"/>
+          <w:kern w:val="0"/>
+          <w:sz w:val="24"/>
+          <w:szCs w:val="24"/>
+          <w:lang w:val="es-MX" w:eastAsia="es-CO"/>
+          <w14:ligatures w14:val="none"/>
+        </w:rPr>
+        <w:t>Implementación del Método de "Deshacer":</w:t>
+      </w:r>
+    </w:p>
+    <w:p>
+      <w:pPr>
+        <w:numPr>
+          <w:ilvl w:val="0"/>
+          <w:numId w:val="6"/>
+        </w:numPr>
+        <w:rPr>
+          <w:rFonts w:ascii="Times New Roman" w:eastAsia="Times New Roman" w:hAnsi="Times New Roman" w:cs="Times New Roman"/>
+          <w:color w:val="000000"/>
+          <w:kern w:val="0"/>
+          <w:sz w:val="24"/>
+          <w:szCs w:val="24"/>
+          <w:lang w:val="es-MX" w:eastAsia="es-CO"/>
+          <w14:ligatures w14:val="none"/>
+        </w:rPr>
+      </w:pPr>
+      <w:r>
+        <w:rPr>
+          <w:rFonts w:ascii="Times New Roman" w:eastAsia="Times New Roman" w:hAnsi="Times New Roman" w:cs="Times New Roman"/>
+          <w:color w:val="000000"/>
+          <w:kern w:val="0"/>
+          <w:sz w:val="24"/>
+          <w:szCs w:val="24"/>
+          <w:lang w:val="es-MX" w:eastAsia="es-CO"/>
+          <w14:ligatures w14:val="none"/>
+        </w:rPr>
+        <w:t>Crear una pila (LIFO) para realizar un seguimiento de las acciones del usuario, como se describió en la Fase 3.</w:t>
+      </w:r>
+    </w:p>
+    <w:p>
+      <w:pPr>
+        <w:numPr>
+          <w:ilvl w:val="0"/>
+          <w:numId w:val="6"/>
+        </w:numPr>
+        <w:rPr>
+          <w:rFonts w:ascii="Times New Roman" w:eastAsia="Times New Roman" w:hAnsi="Times New Roman" w:cs="Times New Roman"/>
+          <w:color w:val="000000"/>
+          <w:kern w:val="0"/>
+          <w:sz w:val="24"/>
+          <w:szCs w:val="24"/>
+          <w:lang w:val="es-MX" w:eastAsia="es-CO"/>
+          <w14:ligatures w14:val="none"/>
+        </w:rPr>
+      </w:pPr>
+      <w:r>
+        <w:rPr>
+          <w:rFonts w:ascii="Times New Roman" w:eastAsia="Times New Roman" w:hAnsi="Times New Roman" w:cs="Times New Roman"/>
+          <w:color w:val="000000"/>
+          <w:kern w:val="0"/>
+          <w:sz w:val="24"/>
+          <w:szCs w:val="24"/>
+          <w:lang w:val="es-MX" w:eastAsia="es-CO"/>
+          <w14:ligatures w14:val="none"/>
+        </w:rPr>
+        <w:t>Registrar las acciones del usuario en la pila cada vez que realice una acción, incluyendo detalles como el tipo de acción y los detalles de la tarea afectada.</w:t>
+      </w:r>
+    </w:p>
+    <w:p>
+      <w:pPr>
+        <w:numPr>
+          <w:ilvl w:val="0"/>
+          <w:numId w:val="6"/>
+        </w:numPr>
+        <w:rPr>
+          <w:rFonts w:ascii="Times New Roman" w:eastAsia="Times New Roman" w:hAnsi="Times New Roman" w:cs="Times New Roman"/>
+          <w:color w:val="000000"/>
+          <w:kern w:val="0"/>
+          <w:sz w:val="24"/>
+          <w:szCs w:val="24"/>
+          <w:lang w:val="es-MX" w:eastAsia="es-CO"/>
+          <w14:ligatures w14:val="none"/>
+        </w:rPr>
+      </w:pPr>
+      <w:r>
+        <w:rPr>
+          <w:rFonts w:ascii="Times New Roman" w:eastAsia="Times New Roman" w:hAnsi="Times New Roman" w:cs="Times New Roman"/>
+          <w:color w:val="000000"/>
+          <w:kern w:val="0"/>
+          <w:sz w:val="24"/>
+          <w:szCs w:val="24"/>
+          <w:lang w:val="es-MX" w:eastAsia="es-CO"/>
+          <w14:ligatures w14:val="none"/>
+        </w:rPr>
+        <w:t>Implementar un método que permita deshacer la última acción realizada por el usuario, utilizando la información almacenada en la pila según el enfoque definido en la Fase 3.</w:t>
+      </w:r>
+    </w:p>
+    <w:p>
+      <w:pPr>
+        <w:numPr>
+          <w:ilvl w:val="0"/>
+          <w:numId w:val="6"/>
+        </w:numPr>
+        <w:rPr>
+          <w:rFonts w:ascii="Times New Roman" w:eastAsia="Times New Roman" w:hAnsi="Times New Roman" w:cs="Times New Roman"/>
+          <w:color w:val="000000"/>
+          <w:kern w:val="0"/>
+          <w:sz w:val="24"/>
+          <w:szCs w:val="24"/>
+          <w:lang w:val="es-MX" w:eastAsia="es-CO"/>
+          <w14:ligatures w14:val="none"/>
+        </w:rPr>
+      </w:pPr>
+      <w:r>
+        <w:rPr>
+          <w:rFonts w:ascii="Times New Roman" w:eastAsia="Times New Roman" w:hAnsi="Times New Roman" w:cs="Times New Roman"/>
+          <w:color w:val="000000"/>
+          <w:kern w:val="0"/>
+          <w:sz w:val="24"/>
+          <w:szCs w:val="24"/>
+          <w:lang w:val="es-MX" w:eastAsia="es-CO"/>
+          <w14:ligatures w14:val="none"/>
+        </w:rPr>
+        <w:t>En la interfaz de usuario, proporcionar a los usuarios la opción de "Deshacer" para revertir la última acción realizada, como se especificó en la Fase 3.</w:t>
+      </w:r>
+    </w:p>
+    <w:p>
+      <w:pPr>
+        <w:rPr>
+          <w:rFonts w:ascii="Times New Roman" w:eastAsia="Times New Roman" w:hAnsi="Times New Roman" w:cs="Times New Roman"/>
+          <w:color w:val="000000"/>
+          <w:kern w:val="0"/>
+          <w:sz w:val="24"/>
+          <w:szCs w:val="24"/>
+          <w:lang w:val="es-MX" w:eastAsia="es-CO"/>
+          <w14:ligatures w14:val="none"/>
+        </w:rPr>
+      </w:pPr>
+      <w:r>
+        <w:rPr>
+          <w:rFonts w:ascii="Times New Roman" w:eastAsia="Times New Roman" w:hAnsi="Times New Roman" w:cs="Times New Roman"/>
+          <w:b/>
+          <w:bCs/>
+          <w:color w:val="000000"/>
+          <w:kern w:val="0"/>
+          <w:sz w:val="24"/>
+          <w:szCs w:val="24"/>
+          <w:lang w:val="es-MX" w:eastAsia="es-CO"/>
+          <w14:ligatures w14:val="none"/>
+        </w:rPr>
+        <w:t>Pruebas y Validación:</w:t>
+      </w:r>
+    </w:p>
+    <w:p>
+      <w:pPr>
+        <w:numPr>
+          <w:ilvl w:val="0"/>
+          <w:numId w:val="7"/>
+        </w:numPr>
+        <w:rPr>
+          <w:rFonts w:ascii="Times New Roman" w:eastAsia="Times New Roman" w:hAnsi="Times New Roman" w:cs="Times New Roman"/>
+          <w:color w:val="000000"/>
+          <w:kern w:val="0"/>
+          <w:sz w:val="24"/>
+          <w:szCs w:val="24"/>
+          <w:lang w:val="es-MX" w:eastAsia="es-CO"/>
+          <w14:ligatures w14:val="none"/>
+        </w:rPr>
+      </w:pPr>
+      <w:r>
+        <w:rPr>
+          <w:rFonts w:ascii="Times New Roman" w:eastAsia="Times New Roman" w:hAnsi="Times New Roman" w:cs="Times New Roman"/>
+          <w:color w:val="000000"/>
+          <w:kern w:val="0"/>
+          <w:sz w:val="24"/>
+          <w:szCs w:val="24"/>
+          <w:lang w:val="es-MX" w:eastAsia="es-CO"/>
+          <w14:ligatures w14:val="none"/>
+        </w:rPr>
+        <w:t>Realizar pruebas exhaustivas de todas las funcionalidades implementadas en la interfaz de usuario, la gestión de prioridades y el método de "Deshacer".</w:t>
+      </w:r>
+    </w:p>
+    <w:p>
+      <w:pPr>
+        <w:numPr>
+          <w:ilvl w:val="0"/>
+          <w:numId w:val="7"/>
+        </w:numPr>
+        <w:rPr>
+          <w:rFonts w:ascii="Times New Roman" w:eastAsia="Times New Roman" w:hAnsi="Times New Roman" w:cs="Times New Roman"/>
+          <w:color w:val="000000"/>
+          <w:kern w:val="0"/>
+          <w:sz w:val="24"/>
+          <w:szCs w:val="24"/>
+          <w:lang w:val="es-MX" w:eastAsia="es-CO"/>
+          <w14:ligatures w14:val="none"/>
+        </w:rPr>
+      </w:pPr>
+      <w:r>
+        <w:rPr>
+          <w:rFonts w:ascii="Times New Roman" w:eastAsia="Times New Roman" w:hAnsi="Times New Roman" w:cs="Times New Roman"/>
+          <w:color w:val="000000"/>
+          <w:kern w:val="0"/>
+          <w:sz w:val="24"/>
+          <w:szCs w:val="24"/>
+          <w:lang w:val="es-MX" w:eastAsia="es-CO"/>
+          <w14:ligatures w14:val="none"/>
+        </w:rPr>
+        <w:t>Verificar que las tareas y recordatorios se almacenan correctamente en la tabla hash y se ordenan adecuadamente.</w:t>
+      </w:r>
+    </w:p>
+    <w:p>
+      <w:pPr>
+        <w:numPr>
+          <w:ilvl w:val="0"/>
+          <w:numId w:val="7"/>
+        </w:numPr>
+        <w:rPr>
+          <w:rFonts w:ascii="Times New Roman" w:eastAsia="Times New Roman" w:hAnsi="Times New Roman" w:cs="Times New Roman"/>
+          <w:color w:val="000000"/>
+          <w:kern w:val="0"/>
+          <w:sz w:val="24"/>
+          <w:szCs w:val="24"/>
+          <w:lang w:val="es-MX" w:eastAsia="es-CO"/>
+          <w14:ligatures w14:val="none"/>
+        </w:rPr>
+      </w:pPr>
+      <w:r>
+        <w:rPr>
+          <w:rFonts w:ascii="Times New Roman" w:eastAsia="Times New Roman" w:hAnsi="Times New Roman" w:cs="Times New Roman"/>
+          <w:color w:val="000000"/>
+          <w:kern w:val="0"/>
+          <w:sz w:val="24"/>
+          <w:szCs w:val="24"/>
+          <w:lang w:val="es-MX" w:eastAsia="es-CO"/>
+          <w14:ligatures w14:val="none"/>
+        </w:rPr>
+        <w:t>Asegurarse de que la gestión de prioridades funcione según lo especificado, con las tareas prioritarias atendidas primero.</w:t>
+      </w:r>
+    </w:p>
+    <w:p>
+      <w:pPr>
+        <w:numPr>
+          <w:ilvl w:val="0"/>
+          <w:numId w:val="7"/>
+        </w:numPr>
+        <w:rPr>
+          <w:rFonts w:ascii="Times New Roman" w:eastAsia="Times New Roman" w:hAnsi="Times New Roman" w:cs="Times New Roman"/>
+          <w:color w:val="000000"/>
+          <w:kern w:val="0"/>
+          <w:sz w:val="24"/>
+          <w:szCs w:val="24"/>
+          <w:lang w:val="es-MX" w:eastAsia="es-CO"/>
+          <w14:ligatures w14:val="none"/>
+        </w:rPr>
+      </w:pPr>
+      <w:r>
+        <w:rPr>
+          <w:rFonts w:ascii="Times New Roman" w:eastAsia="Times New Roman" w:hAnsi="Times New Roman" w:cs="Times New Roman"/>
+          <w:color w:val="000000"/>
+          <w:kern w:val="0"/>
+          <w:sz w:val="24"/>
+          <w:szCs w:val="24"/>
+          <w:lang w:val="es-MX" w:eastAsia="es-CO"/>
+          <w14:ligatures w14:val="none"/>
+        </w:rPr>
+        <w:t>Validar que el método de "Deshacer" deshaga correctamente las acciones realizadas por el usuario, de acuerdo con las pruebas definidas en la Fase 3.</w:t>
+      </w:r>
+    </w:p>
+    <w:p>
+      <w:pPr>
+        <w:rPr>
+          <w:rFonts w:ascii="Times New Roman" w:eastAsia="Times New Roman" w:hAnsi="Times New Roman" w:cs="Times New Roman"/>
+          <w:color w:val="000000"/>
+          <w:kern w:val="0"/>
+          <w:sz w:val="24"/>
+          <w:szCs w:val="24"/>
+          <w:lang w:val="es-MX" w:eastAsia="es-CO"/>
+          <w14:ligatures w14:val="none"/>
+        </w:rPr>
+      </w:pPr>
+      <w:r>
+        <w:rPr>
+          <w:rFonts w:ascii="Times New Roman" w:eastAsia="Times New Roman" w:hAnsi="Times New Roman" w:cs="Times New Roman"/>
+          <w:b/>
+          <w:bCs/>
+          <w:color w:val="000000"/>
+          <w:kern w:val="0"/>
+          <w:sz w:val="24"/>
+          <w:szCs w:val="24"/>
+          <w:lang w:val="es-MX" w:eastAsia="es-CO"/>
+          <w14:ligatures w14:val="none"/>
+        </w:rPr>
+        <w:t>Documentación y Entrega:</w:t>
+      </w:r>
+    </w:p>
+    <w:p>
+      <w:pPr>
+        <w:numPr>
+          <w:ilvl w:val="0"/>
+          <w:numId w:val="8"/>
+        </w:numPr>
+        <w:rPr>
+          <w:rFonts w:ascii="Times New Roman" w:eastAsia="Times New Roman" w:hAnsi="Times New Roman" w:cs="Times New Roman"/>
+          <w:color w:val="000000"/>
+          <w:kern w:val="0"/>
+          <w:sz w:val="24"/>
+          <w:szCs w:val="24"/>
+          <w:lang w:val="es-MX" w:eastAsia="es-CO"/>
+          <w14:ligatures w14:val="none"/>
+        </w:rPr>
+      </w:pPr>
+      <w:r>
+        <w:rPr>
+          <w:rFonts w:ascii="Times New Roman" w:eastAsia="Times New Roman" w:hAnsi="Times New Roman" w:cs="Times New Roman"/>
+          <w:color w:val="000000"/>
+          <w:kern w:val="0"/>
+          <w:sz w:val="24"/>
+          <w:szCs w:val="24"/>
+          <w:lang w:val="es-MX" w:eastAsia="es-CO"/>
+          <w14:ligatures w14:val="none"/>
+        </w:rPr>
+        <w:lastRenderedPageBreak/>
+        <w:t>Preparar una documentación detallada que describa el diseño preliminar del sistema, incluyendo diagramas de flujo, diagramas de base de datos, descripciones de la interfaz de usuario y explicaciones de la lógica de negocio, tal como se propuso en la Fase 3.</w:t>
+      </w:r>
+    </w:p>
+    <w:p>
+      <w:pPr>
+        <w:numPr>
+          <w:ilvl w:val="0"/>
+          <w:numId w:val="8"/>
+        </w:numPr>
+        <w:rPr>
+          <w:rFonts w:ascii="Times New Roman" w:eastAsia="Times New Roman" w:hAnsi="Times New Roman" w:cs="Times New Roman"/>
+          <w:color w:val="000000"/>
+          <w:kern w:val="0"/>
+          <w:sz w:val="24"/>
+          <w:szCs w:val="24"/>
+          <w:lang w:val="es-MX" w:eastAsia="es-CO"/>
+          <w14:ligatures w14:val="none"/>
+        </w:rPr>
+      </w:pPr>
+      <w:r>
+        <w:rPr>
+          <w:rFonts w:ascii="Times New Roman" w:eastAsia="Times New Roman" w:hAnsi="Times New Roman" w:cs="Times New Roman"/>
+          <w:color w:val="000000"/>
+          <w:kern w:val="0"/>
+          <w:sz w:val="24"/>
+          <w:szCs w:val="24"/>
+          <w:lang w:val="es-MX" w:eastAsia="es-CO"/>
+          <w14:ligatures w14:val="none"/>
+        </w:rPr>
+        <w:t>Presentar el informe en inglés, siguiendo los estándares requeridos.</w:t>
+      </w:r>
+    </w:p>
+    <w:p>
+      <w:pPr>
+        <w:rPr>
+          <w:rFonts w:ascii="Times New Roman" w:eastAsia="Times New Roman" w:hAnsi="Times New Roman" w:cs="Times New Roman"/>
+          <w:color w:val="000000"/>
+          <w:kern w:val="0"/>
+          <w:sz w:val="24"/>
+          <w:szCs w:val="24"/>
+          <w:lang w:val="es-MX" w:eastAsia="es-CO"/>
+          <w14:ligatures w14:val="none"/>
+        </w:rPr>
+      </w:pPr>
+    </w:p>
+    <w:p>
+      <w:pPr>
         <w:pStyle w:val="Prrafodelista"/>
         <w:rPr>
           <w:rFonts w:ascii="Times New Roman" w:eastAsia="Times New Roman" w:hAnsi="Times New Roman" w:cs="Times New Roman"/>
@@ -12840,8 +13584,18 @@
                 <w:color w:val="000000"/>
                 <w:lang w:val="en-US"/>
               </w:rPr>
-              <w:t xml:space="preserve"> x int i</w:t>
-            </w:r>
+              <w:t xml:space="preserve"> x int </w:t>
+            </w:r>
+            <w:proofErr w:type="spellStart"/>
+            <w:r>
+              <w:rPr>
+                <w:rFonts w:ascii="Comfortaa" w:hAnsi="Comfortaa" w:cs="Arial"/>
+                <w:color w:val="000000"/>
+                <w:lang w:val="en-US"/>
+              </w:rPr>
+              <w:t>i</w:t>
+            </w:r>
+            <w:proofErr w:type="spellEnd"/>
           </w:p>
         </w:tc>
         <w:tc>
@@ -13072,8 +13826,18 @@
                 <w:color w:val="000000"/>
                 <w:lang w:val="en-US"/>
               </w:rPr>
-              <w:t xml:space="preserve"> x int i</w:t>
-            </w:r>
+              <w:t xml:space="preserve"> x int </w:t>
+            </w:r>
+            <w:proofErr w:type="spellStart"/>
+            <w:r>
+              <w:rPr>
+                <w:rFonts w:ascii="Comfortaa" w:hAnsi="Comfortaa" w:cs="Arial"/>
+                <w:color w:val="000000"/>
+                <w:lang w:val="en-US"/>
+              </w:rPr>
+              <w:t>i</w:t>
+            </w:r>
+            <w:proofErr w:type="spellEnd"/>
           </w:p>
         </w:tc>
         <w:tc>
@@ -13192,8 +13956,18 @@
                 <w:color w:val="000000"/>
                 <w:lang w:val="en-US"/>
               </w:rPr>
-              <w:t xml:space="preserve"> x int i</w:t>
-            </w:r>
+              <w:t xml:space="preserve"> x int </w:t>
+            </w:r>
+            <w:proofErr w:type="spellStart"/>
+            <w:r>
+              <w:rPr>
+                <w:rFonts w:ascii="Comfortaa" w:hAnsi="Comfortaa" w:cs="Arial"/>
+                <w:color w:val="000000"/>
+                <w:lang w:val="en-US"/>
+              </w:rPr>
+              <w:t>i</w:t>
+            </w:r>
+            <w:proofErr w:type="spellEnd"/>
           </w:p>
         </w:tc>
         <w:tc>
@@ -16266,6 +17040,276 @@
 <file path=word/numbering.xml><?xml version="1.0" encoding="utf-8"?>
 <w:numbering xmlns:wpc="http://schemas.microsoft.com/office/word/2010/wordprocessingCanvas" xmlns:cx="http://schemas.microsoft.com/office/drawing/2014/chartex" xmlns:cx1="http://schemas.microsoft.com/office/drawing/2015/9/8/chartex" xmlns:cx2="http://schemas.microsoft.com/office/drawing/2015/10/21/chartex" xmlns:cx3="http://schemas.microsoft.com/office/drawing/2016/5/9/chartex" xmlns:cx4="http://schemas.microsoft.com/office/drawing/2016/5/10/chartex" xmlns:cx5="http://schemas.microsoft.com/office/drawing/2016/5/11/chartex" xmlns:cx6="http://schemas.microsoft.com/office/drawing/2016/5/12/chartex" xmlns:cx7="http://schemas.microsoft.com/office/drawing/2016/5/13/chartex" xmlns:cx8="http://schemas.microsoft.com/office/drawing/2016/5/14/chartex" xmlns:mc="http://schemas.openxmlformats.org/markup-compatibility/2006" xmlns:aink="http://schemas.microsoft.com/office/drawing/2016/ink" xmlns:am3d="http://schemas.microsoft.com/office/drawing/2017/model3d" xmlns:o="urn:schemas-microsoft-com:office:office" xmlns:oel="http://schemas.microsoft.com/office/2019/extlst" xmlns:r="http://schemas.openxmlformats.org/officeDocument/2006/relationships" xmlns:m="http://schemas.openxmlformats.org/officeDocument/2006/math" xmlns:v="urn:schemas-microsoft-com:vml" xmlns:wp14="http://schemas.microsoft.com/office/word/2010/wordprocessingDrawing" xmlns:wp="http://schemas.openxmlformats.org/drawingml/2006/wordprocessingDrawing" xmlns:w10="urn:schemas-microsoft-com:office:word" xmlns:w="http://schemas.openxmlformats.org/wordprocessingml/2006/main" xmlns:w14="http://schemas.microsoft.com/office/word/2010/wordml" xmlns:w15="http://schemas.microsoft.com/office/word/2012/wordml" xmlns:w16cex="http://schemas.microsoft.com/office/word/2018/wordml/cex" xmlns:w16cid="http://schemas.microsoft.com/office/word/2016/wordml/cid" xmlns:w16="http://schemas.microsoft.com/office/word/2018/wordml" xmlns:w16sdtdh="http://schemas.microsoft.com/office/word/2020/wordml/sdtdatahash" xmlns:w16se="http://schemas.microsoft.com/office/word/2015/wordml/symex" xmlns:wpg="http://schemas.microsoft.com/office/word/2010/wordprocessingGroup" xmlns:wpi="http://schemas.microsoft.com/office/word/2010/wordprocessingInk" xmlns:wne="http://schemas.microsoft.com/office/word/2006/wordml" xmlns:wps="http://schemas.microsoft.com/office/word/2010/wordprocessingShape" mc:Ignorable="w14 w15 w16se w16cid w16 w16cex w16sdtdh wp14">
   <w:abstractNum w:abstractNumId="0" w15:restartNumberingAfterBreak="0">
+    <w:nsid w:val="00000001"/>
+    <w:multiLevelType w:val="hybridMultilevel"/>
+    <w:tmpl w:val="FFFFFFFF"/>
+    <w:lvl w:ilvl="0" w:tplc="00000001">
+      <w:start w:val="1"/>
+      <w:numFmt w:val="bullet"/>
+      <w:lvlText w:val="•"/>
+      <w:lvlJc w:val="left"/>
+      <w:pPr>
+        <w:ind w:left="720" w:hanging="360"/>
+      </w:pPr>
+    </w:lvl>
+    <w:lvl w:ilvl="1" w:tplc="FFFFFFFF">
+      <w:numFmt w:val="decimal"/>
+      <w:lvlText w:val=""/>
+      <w:lvlJc w:val="left"/>
+    </w:lvl>
+    <w:lvl w:ilvl="2" w:tplc="FFFFFFFF">
+      <w:numFmt w:val="decimal"/>
+      <w:lvlText w:val=""/>
+      <w:lvlJc w:val="left"/>
+    </w:lvl>
+    <w:lvl w:ilvl="3" w:tplc="FFFFFFFF">
+      <w:numFmt w:val="decimal"/>
+      <w:lvlText w:val=""/>
+      <w:lvlJc w:val="left"/>
+    </w:lvl>
+    <w:lvl w:ilvl="4" w:tplc="FFFFFFFF">
+      <w:numFmt w:val="decimal"/>
+      <w:lvlText w:val=""/>
+      <w:lvlJc w:val="left"/>
+    </w:lvl>
+    <w:lvl w:ilvl="5" w:tplc="FFFFFFFF">
+      <w:numFmt w:val="decimal"/>
+      <w:lvlText w:val=""/>
+      <w:lvlJc w:val="left"/>
+    </w:lvl>
+    <w:lvl w:ilvl="6" w:tplc="FFFFFFFF">
+      <w:numFmt w:val="decimal"/>
+      <w:lvlText w:val=""/>
+      <w:lvlJc w:val="left"/>
+    </w:lvl>
+    <w:lvl w:ilvl="7" w:tplc="FFFFFFFF">
+      <w:numFmt w:val="decimal"/>
+      <w:lvlText w:val=""/>
+      <w:lvlJc w:val="left"/>
+    </w:lvl>
+    <w:lvl w:ilvl="8" w:tplc="FFFFFFFF">
+      <w:numFmt w:val="decimal"/>
+      <w:lvlText w:val=""/>
+      <w:lvlJc w:val="left"/>
+    </w:lvl>
+  </w:abstractNum>
+  <w:abstractNum w:abstractNumId="1" w15:restartNumberingAfterBreak="0">
+    <w:nsid w:val="00000002"/>
+    <w:multiLevelType w:val="hybridMultilevel"/>
+    <w:tmpl w:val="FFFFFFFF"/>
+    <w:lvl w:ilvl="0" w:tplc="00000065">
+      <w:start w:val="1"/>
+      <w:numFmt w:val="bullet"/>
+      <w:lvlText w:val="•"/>
+      <w:lvlJc w:val="left"/>
+      <w:pPr>
+        <w:ind w:left="720" w:hanging="360"/>
+      </w:pPr>
+    </w:lvl>
+    <w:lvl w:ilvl="1" w:tplc="FFFFFFFF">
+      <w:numFmt w:val="decimal"/>
+      <w:lvlText w:val=""/>
+      <w:lvlJc w:val="left"/>
+    </w:lvl>
+    <w:lvl w:ilvl="2" w:tplc="FFFFFFFF">
+      <w:numFmt w:val="decimal"/>
+      <w:lvlText w:val=""/>
+      <w:lvlJc w:val="left"/>
+    </w:lvl>
+    <w:lvl w:ilvl="3" w:tplc="FFFFFFFF">
+      <w:numFmt w:val="decimal"/>
+      <w:lvlText w:val=""/>
+      <w:lvlJc w:val="left"/>
+    </w:lvl>
+    <w:lvl w:ilvl="4" w:tplc="FFFFFFFF">
+      <w:numFmt w:val="decimal"/>
+      <w:lvlText w:val=""/>
+      <w:lvlJc w:val="left"/>
+    </w:lvl>
+    <w:lvl w:ilvl="5" w:tplc="FFFFFFFF">
+      <w:numFmt w:val="decimal"/>
+      <w:lvlText w:val=""/>
+      <w:lvlJc w:val="left"/>
+    </w:lvl>
+    <w:lvl w:ilvl="6" w:tplc="FFFFFFFF">
+      <w:numFmt w:val="decimal"/>
+      <w:lvlText w:val=""/>
+      <w:lvlJc w:val="left"/>
+    </w:lvl>
+    <w:lvl w:ilvl="7" w:tplc="FFFFFFFF">
+      <w:numFmt w:val="decimal"/>
+      <w:lvlText w:val=""/>
+      <w:lvlJc w:val="left"/>
+    </w:lvl>
+    <w:lvl w:ilvl="8" w:tplc="FFFFFFFF">
+      <w:numFmt w:val="decimal"/>
+      <w:lvlText w:val=""/>
+      <w:lvlJc w:val="left"/>
+    </w:lvl>
+  </w:abstractNum>
+  <w:abstractNum w:abstractNumId="2" w15:restartNumberingAfterBreak="0">
+    <w:nsid w:val="00000003"/>
+    <w:multiLevelType w:val="hybridMultilevel"/>
+    <w:tmpl w:val="FFFFFFFF"/>
+    <w:lvl w:ilvl="0" w:tplc="000000C9">
+      <w:start w:val="1"/>
+      <w:numFmt w:val="bullet"/>
+      <w:lvlText w:val="•"/>
+      <w:lvlJc w:val="left"/>
+      <w:pPr>
+        <w:ind w:left="720" w:hanging="360"/>
+      </w:pPr>
+    </w:lvl>
+    <w:lvl w:ilvl="1" w:tplc="FFFFFFFF">
+      <w:numFmt w:val="decimal"/>
+      <w:lvlText w:val=""/>
+      <w:lvlJc w:val="left"/>
+    </w:lvl>
+    <w:lvl w:ilvl="2" w:tplc="FFFFFFFF">
+      <w:numFmt w:val="decimal"/>
+      <w:lvlText w:val=""/>
+      <w:lvlJc w:val="left"/>
+    </w:lvl>
+    <w:lvl w:ilvl="3" w:tplc="FFFFFFFF">
+      <w:numFmt w:val="decimal"/>
+      <w:lvlText w:val=""/>
+      <w:lvlJc w:val="left"/>
+    </w:lvl>
+    <w:lvl w:ilvl="4" w:tplc="FFFFFFFF">
+      <w:numFmt w:val="decimal"/>
+      <w:lvlText w:val=""/>
+      <w:lvlJc w:val="left"/>
+    </w:lvl>
+    <w:lvl w:ilvl="5" w:tplc="FFFFFFFF">
+      <w:numFmt w:val="decimal"/>
+      <w:lvlText w:val=""/>
+      <w:lvlJc w:val="left"/>
+    </w:lvl>
+    <w:lvl w:ilvl="6" w:tplc="FFFFFFFF">
+      <w:numFmt w:val="decimal"/>
+      <w:lvlText w:val=""/>
+      <w:lvlJc w:val="left"/>
+    </w:lvl>
+    <w:lvl w:ilvl="7" w:tplc="FFFFFFFF">
+      <w:numFmt w:val="decimal"/>
+      <w:lvlText w:val=""/>
+      <w:lvlJc w:val="left"/>
+    </w:lvl>
+    <w:lvl w:ilvl="8" w:tplc="FFFFFFFF">
+      <w:numFmt w:val="decimal"/>
+      <w:lvlText w:val=""/>
+      <w:lvlJc w:val="left"/>
+    </w:lvl>
+  </w:abstractNum>
+  <w:abstractNum w:abstractNumId="3" w15:restartNumberingAfterBreak="0">
+    <w:nsid w:val="00000004"/>
+    <w:multiLevelType w:val="hybridMultilevel"/>
+    <w:tmpl w:val="FFFFFFFF"/>
+    <w:lvl w:ilvl="0" w:tplc="0000012D">
+      <w:start w:val="1"/>
+      <w:numFmt w:val="bullet"/>
+      <w:lvlText w:val="•"/>
+      <w:lvlJc w:val="left"/>
+      <w:pPr>
+        <w:ind w:left="720" w:hanging="360"/>
+      </w:pPr>
+    </w:lvl>
+    <w:lvl w:ilvl="1" w:tplc="FFFFFFFF">
+      <w:numFmt w:val="decimal"/>
+      <w:lvlText w:val=""/>
+      <w:lvlJc w:val="left"/>
+    </w:lvl>
+    <w:lvl w:ilvl="2" w:tplc="FFFFFFFF">
+      <w:numFmt w:val="decimal"/>
+      <w:lvlText w:val=""/>
+      <w:lvlJc w:val="left"/>
+    </w:lvl>
+    <w:lvl w:ilvl="3" w:tplc="FFFFFFFF">
+      <w:numFmt w:val="decimal"/>
+      <w:lvlText w:val=""/>
+      <w:lvlJc w:val="left"/>
+    </w:lvl>
+    <w:lvl w:ilvl="4" w:tplc="FFFFFFFF">
+      <w:numFmt w:val="decimal"/>
+      <w:lvlText w:val=""/>
+      <w:lvlJc w:val="left"/>
+    </w:lvl>
+    <w:lvl w:ilvl="5" w:tplc="FFFFFFFF">
+      <w:numFmt w:val="decimal"/>
+      <w:lvlText w:val=""/>
+      <w:lvlJc w:val="left"/>
+    </w:lvl>
+    <w:lvl w:ilvl="6" w:tplc="FFFFFFFF">
+      <w:numFmt w:val="decimal"/>
+      <w:lvlText w:val=""/>
+      <w:lvlJc w:val="left"/>
+    </w:lvl>
+    <w:lvl w:ilvl="7" w:tplc="FFFFFFFF">
+      <w:numFmt w:val="decimal"/>
+      <w:lvlText w:val=""/>
+      <w:lvlJc w:val="left"/>
+    </w:lvl>
+    <w:lvl w:ilvl="8" w:tplc="FFFFFFFF">
+      <w:numFmt w:val="decimal"/>
+      <w:lvlText w:val=""/>
+      <w:lvlJc w:val="left"/>
+    </w:lvl>
+  </w:abstractNum>
+  <w:abstractNum w:abstractNumId="4" w15:restartNumberingAfterBreak="0">
+    <w:nsid w:val="00000005"/>
+    <w:multiLevelType w:val="hybridMultilevel"/>
+    <w:tmpl w:val="FFFFFFFF"/>
+    <w:lvl w:ilvl="0" w:tplc="00000191">
+      <w:start w:val="1"/>
+      <w:numFmt w:val="bullet"/>
+      <w:lvlText w:val="•"/>
+      <w:lvlJc w:val="left"/>
+      <w:pPr>
+        <w:ind w:left="720" w:hanging="360"/>
+      </w:pPr>
+    </w:lvl>
+    <w:lvl w:ilvl="1" w:tplc="FFFFFFFF">
+      <w:numFmt w:val="decimal"/>
+      <w:lvlText w:val=""/>
+      <w:lvlJc w:val="left"/>
+    </w:lvl>
+    <w:lvl w:ilvl="2" w:tplc="FFFFFFFF">
+      <w:numFmt w:val="decimal"/>
+      <w:lvlText w:val=""/>
+      <w:lvlJc w:val="left"/>
+    </w:lvl>
+    <w:lvl w:ilvl="3" w:tplc="FFFFFFFF">
+      <w:numFmt w:val="decimal"/>
+      <w:lvlText w:val=""/>
+      <w:lvlJc w:val="left"/>
+    </w:lvl>
+    <w:lvl w:ilvl="4" w:tplc="FFFFFFFF">
+      <w:numFmt w:val="decimal"/>
+      <w:lvlText w:val=""/>
+      <w:lvlJc w:val="left"/>
+    </w:lvl>
+    <w:lvl w:ilvl="5" w:tplc="FFFFFFFF">
+      <w:numFmt w:val="decimal"/>
+      <w:lvlText w:val=""/>
+      <w:lvlJc w:val="left"/>
+    </w:lvl>
+    <w:lvl w:ilvl="6" w:tplc="FFFFFFFF">
+      <w:numFmt w:val="decimal"/>
+      <w:lvlText w:val=""/>
+      <w:lvlJc w:val="left"/>
+    </w:lvl>
+    <w:lvl w:ilvl="7" w:tplc="FFFFFFFF">
+      <w:numFmt w:val="decimal"/>
+      <w:lvlText w:val=""/>
+      <w:lvlJc w:val="left"/>
+    </w:lvl>
+    <w:lvl w:ilvl="8" w:tplc="FFFFFFFF">
+      <w:numFmt w:val="decimal"/>
+      <w:lvlText w:val=""/>
+      <w:lvlJc w:val="left"/>
+    </w:lvl>
+  </w:abstractNum>
+  <w:abstractNum w:abstractNumId="5" w15:restartNumberingAfterBreak="0">
     <w:nsid w:val="13D20AC3"/>
     <w:multiLevelType w:val="multilevel"/>
     <w:tmpl w:val="F766A4F4"/>
@@ -16378,7 +17422,7 @@
       </w:pPr>
     </w:lvl>
   </w:abstractNum>
-  <w:abstractNum w:abstractNumId="1" w15:restartNumberingAfterBreak="0">
+  <w:abstractNum w:abstractNumId="6" w15:restartNumberingAfterBreak="0">
     <w:nsid w:val="5DAF5B18"/>
     <w:multiLevelType w:val="hybridMultilevel"/>
     <w:tmpl w:val="CE26081A"/>
@@ -16491,7 +17535,7 @@
       </w:rPr>
     </w:lvl>
   </w:abstractNum>
-  <w:abstractNum w:abstractNumId="2" w15:restartNumberingAfterBreak="0">
+  <w:abstractNum w:abstractNumId="7" w15:restartNumberingAfterBreak="0">
     <w:nsid w:val="620F1D8B"/>
     <w:multiLevelType w:val="multilevel"/>
     <w:tmpl w:val="491881E2"/>
@@ -16641,13 +17685,28 @@
     </w:lvl>
   </w:abstractNum>
   <w:num w:numId="1" w16cid:durableId="1620454354">
+    <w:abstractNumId w:val="7"/>
+  </w:num>
+  <w:num w:numId="2" w16cid:durableId="1766731667">
+    <w:abstractNumId w:val="6"/>
+  </w:num>
+  <w:num w:numId="3" w16cid:durableId="778138384">
+    <w:abstractNumId w:val="5"/>
+  </w:num>
+  <w:num w:numId="4" w16cid:durableId="1807551739">
+    <w:abstractNumId w:val="0"/>
+  </w:num>
+  <w:num w:numId="5" w16cid:durableId="616984772">
+    <w:abstractNumId w:val="1"/>
+  </w:num>
+  <w:num w:numId="6" w16cid:durableId="1846939468">
     <w:abstractNumId w:val="2"/>
   </w:num>
-  <w:num w:numId="2" w16cid:durableId="1766731667">
-    <w:abstractNumId w:val="1"/>
+  <w:num w:numId="7" w16cid:durableId="2031373484">
+    <w:abstractNumId w:val="3"/>
   </w:num>
-  <w:num w:numId="3" w16cid:durableId="778138384">
-    <w:abstractNumId w:val="0"/>
+  <w:num w:numId="8" w16cid:durableId="561797547">
+    <w:abstractNumId w:val="4"/>
   </w:num>
 </w:numbering>
 </file>
@@ -17080,7 +18139,6 @@
   <w:style w:type="character" w:default="1" w:styleId="Fuentedeprrafopredeter">
     <w:name w:val="Default Paragraph Font"/>
     <w:uiPriority w:val="1"/>
-    <w:semiHidden/>
     <w:unhideWhenUsed/>
   </w:style>
   <w:style w:type="table" w:default="1" w:styleId="Tablanormal">

</xml_diff>

<commit_message>
Complejida temporal de los metodos de agregar
</commit_message>
<xml_diff>
--- a/Documentacion/EL MÉTODO DE DISEÑO EN INGENIERÍA.docx
+++ b/Documentacion/EL MÉTODO DE DISEÑO EN INGENIERÍA.docx
@@ -14669,6 +14669,32 @@
           </wp:inline>
         </w:drawing>
       </w:r>
+    </w:p>
+    <w:p>
+      <w:pPr>
+        <w:rPr>
+          <w:rFonts w:ascii="Times New Roman" w:eastAsia="Times New Roman" w:hAnsi="Times New Roman" w:cs="Times New Roman"/>
+          <w:color w:val="000000"/>
+          <w:kern w:val="0"/>
+          <w:sz w:val="24"/>
+          <w:szCs w:val="24"/>
+          <w:lang w:eastAsia="es-CO"/>
+          <w14:ligatures w14:val="none"/>
+        </w:rPr>
+      </w:pPr>
+    </w:p>
+    <w:p>
+      <w:pPr>
+        <w:rPr>
+          <w:rFonts w:ascii="Times New Roman" w:eastAsia="Times New Roman" w:hAnsi="Times New Roman" w:cs="Times New Roman"/>
+          <w:color w:val="000000"/>
+          <w:kern w:val="0"/>
+          <w:sz w:val="24"/>
+          <w:szCs w:val="24"/>
+          <w:lang w:eastAsia="es-CO"/>
+          <w14:ligatures w14:val="none"/>
+        </w:rPr>
+      </w:pPr>
     </w:p>
     <w:p>
       <w:pPr>

</xml_diff>